<commit_message>
continue commitment for Method Sections
</commit_message>
<xml_diff>
--- a/methodSection.docx
+++ b/methodSection.docx
@@ -50,7 +50,6 @@
       <w:pPr>
         <w:rPr>
           <w:rFonts w:ascii="Times New Roman" w:hAnsi="Times New Roman" w:cs="Times New Roman"/>
-          <w:b/>
         </w:rPr>
       </w:pPr>
       <w:r>
@@ -72,54 +71,132 @@
           <w:rFonts w:ascii="Times New Roman" w:hAnsi="Times New Roman" w:cs="Times New Roman"/>
           <w:b/>
         </w:rPr>
-        <w:t xml:space="preserve">2/ </w:t>
+        <w:t>2</w:t>
       </w:r>
       <w:r>
         <w:rPr>
           <w:rFonts w:ascii="Times New Roman" w:hAnsi="Times New Roman" w:cs="Times New Roman"/>
           <w:b/>
         </w:rPr>
-        <w:t xml:space="preserve">Observed data </w:t>
-      </w:r>
-      <w:r>
-        <w:rPr>
-          <w:rFonts w:ascii="Times New Roman" w:hAnsi="Times New Roman" w:cs="Times New Roman"/>
-          <w:b/>
-        </w:rPr>
-        <w:t>analyses</w:t>
+        <w:t>/ Simulation modeling</w:t>
       </w:r>
     </w:p>
     <w:p>
       <w:pPr>
         <w:rPr>
           <w:rFonts w:ascii="Times New Roman" w:hAnsi="Times New Roman" w:cs="Times New Roman"/>
+          <w:b/>
         </w:rPr>
       </w:pPr>
       <w:r>
         <w:rPr>
           <w:rFonts w:ascii="Times New Roman" w:hAnsi="Times New Roman" w:cs="Times New Roman"/>
-        </w:rPr>
-        <w:t xml:space="preserve">The ethane mixing ratio has a very large seasonal cycle with the maximum ratio occurs in March and the minimum ratio occurs in September. The UCI data is only available in March, June, September, and December to capture the seasonal cycle; to keep all three networks consistent, only the </w:t>
-      </w:r>
-      <w:proofErr w:type="gramStart"/>
-      <w:r>
-        <w:rPr>
-          <w:rFonts w:ascii="Times New Roman" w:hAnsi="Times New Roman" w:cs="Times New Roman"/>
-        </w:rPr>
-        <w:t>aforementioned months</w:t>
-      </w:r>
-      <w:proofErr w:type="gramEnd"/>
-      <w:r>
-        <w:rPr>
-          <w:rFonts w:ascii="Times New Roman" w:hAnsi="Times New Roman" w:cs="Times New Roman"/>
-        </w:rPr>
-        <w:t xml:space="preserve"> are considered from NOAA and OGI. The UCI data is distributed from latitude 50° S to 75° N, so we constrained the analyses to those latitudes. </w:t>
+          <w:b/>
+        </w:rPr>
+        <w:t>3</w:t>
+      </w:r>
+      <w:r>
+        <w:rPr>
+          <w:rFonts w:ascii="Times New Roman" w:hAnsi="Times New Roman" w:cs="Times New Roman"/>
+          <w:b/>
+        </w:rPr>
+        <w:t xml:space="preserve">/ </w:t>
+      </w:r>
+      <w:r>
+        <w:rPr>
+          <w:rFonts w:ascii="Times New Roman" w:hAnsi="Times New Roman" w:cs="Times New Roman"/>
+          <w:b/>
+        </w:rPr>
+        <w:t>D</w:t>
+      </w:r>
+      <w:r>
+        <w:rPr>
+          <w:rFonts w:ascii="Times New Roman" w:hAnsi="Times New Roman" w:cs="Times New Roman"/>
+          <w:b/>
+        </w:rPr>
+        <w:t xml:space="preserve">ata </w:t>
+      </w:r>
+      <w:r>
+        <w:rPr>
+          <w:rFonts w:ascii="Times New Roman" w:hAnsi="Times New Roman" w:cs="Times New Roman"/>
+          <w:b/>
+        </w:rPr>
+        <w:t>analyses</w:t>
       </w:r>
     </w:p>
     <w:p>
       <w:pPr>
         <w:rPr>
           <w:rFonts w:ascii="Times New Roman" w:hAnsi="Times New Roman" w:cs="Times New Roman"/>
+        </w:rPr>
+      </w:pPr>
+      <w:r>
+        <w:rPr>
+          <w:rFonts w:ascii="Times New Roman" w:hAnsi="Times New Roman" w:cs="Times New Roman"/>
+        </w:rPr>
+        <w:t>The ethane mixing ratio has a very large seasonal cycle with the maximum ratio occurs in March and the minimum ratio occurs in September. The UCI data is only available in March, June, September, and December</w:t>
+      </w:r>
+      <w:r>
+        <w:rPr>
+          <w:rFonts w:ascii="Times New Roman" w:hAnsi="Times New Roman" w:cs="Times New Roman"/>
+        </w:rPr>
+        <w:t>, which correspond to the maximum, minimum and the inflections of the seasonal cycle</w:t>
+      </w:r>
+      <w:r>
+        <w:rPr>
+          <w:rFonts w:ascii="Times New Roman" w:hAnsi="Times New Roman" w:cs="Times New Roman"/>
+        </w:rPr>
+        <w:t>. We define</w:t>
+      </w:r>
+      <w:r>
+        <w:rPr>
+          <w:rFonts w:ascii="Times New Roman" w:hAnsi="Times New Roman" w:cs="Times New Roman"/>
+        </w:rPr>
+        <w:t>d</w:t>
+      </w:r>
+      <w:r>
+        <w:rPr>
+          <w:rFonts w:ascii="Times New Roman" w:hAnsi="Times New Roman" w:cs="Times New Roman"/>
+        </w:rPr>
+        <w:t xml:space="preserve"> each of the 4 months as a season and </w:t>
+      </w:r>
+      <w:r>
+        <w:rPr>
+          <w:rFonts w:ascii="Times New Roman" w:hAnsi="Times New Roman" w:cs="Times New Roman"/>
+        </w:rPr>
+        <w:t xml:space="preserve">only the </w:t>
+      </w:r>
+      <w:proofErr w:type="gramStart"/>
+      <w:r>
+        <w:rPr>
+          <w:rFonts w:ascii="Times New Roman" w:hAnsi="Times New Roman" w:cs="Times New Roman"/>
+        </w:rPr>
+        <w:t>aforementioned months</w:t>
+      </w:r>
+      <w:proofErr w:type="gramEnd"/>
+      <w:r>
+        <w:rPr>
+          <w:rFonts w:ascii="Times New Roman" w:hAnsi="Times New Roman" w:cs="Times New Roman"/>
+        </w:rPr>
+        <w:t xml:space="preserve"> are </w:t>
+      </w:r>
+      <w:r>
+        <w:rPr>
+          <w:rFonts w:ascii="Times New Roman" w:hAnsi="Times New Roman" w:cs="Times New Roman"/>
+        </w:rPr>
+        <w:t>examined</w:t>
+      </w:r>
+      <w:r>
+        <w:rPr>
+          <w:rFonts w:ascii="Times New Roman" w:hAnsi="Times New Roman" w:cs="Times New Roman"/>
+        </w:rPr>
+        <w:t xml:space="preserve"> from NOAA and OGI. The UCI data is distributed from latitude 50° S to 75° N, so we constrained the analyses to those latitudes. </w:t>
+      </w:r>
+    </w:p>
+    <w:p>
+      <w:pPr>
+        <w:rPr>
+          <w:rFonts w:ascii="Times New Roman" w:hAnsi="Times New Roman" w:cs="Times New Roman"/>
           <w:b/>
         </w:rPr>
       </w:pPr>
@@ -128,7 +205,29 @@
           <w:rFonts w:ascii="Times New Roman" w:hAnsi="Times New Roman" w:cs="Times New Roman"/>
           <w:b/>
         </w:rPr>
-        <w:t>2.1/ Global Analysis</w:t>
+        <w:t>3</w:t>
+      </w:r>
+      <w:r>
+        <w:rPr>
+          <w:rFonts w:ascii="Times New Roman" w:hAnsi="Times New Roman" w:cs="Times New Roman"/>
+          <w:b/>
+        </w:rPr>
+        <w:t>.1/ Global Analysis</w:t>
+      </w:r>
+    </w:p>
+    <w:p>
+      <w:pPr>
+        <w:rPr>
+          <w:rFonts w:ascii="Times New Roman" w:hAnsi="Times New Roman" w:cs="Times New Roman"/>
+          <w:b/>
+        </w:rPr>
+      </w:pPr>
+      <w:r>
+        <w:rPr>
+          <w:rFonts w:ascii="Times New Roman" w:hAnsi="Times New Roman" w:cs="Times New Roman"/>
+          <w:b/>
+        </w:rPr>
+        <w:t>3.1.1/ Observed data</w:t>
       </w:r>
     </w:p>
     <w:p>
@@ -380,7 +479,13 @@
         <w:rPr>
           <w:rFonts w:ascii="Times New Roman" w:hAnsi="Times New Roman" w:cs="Times New Roman"/>
         </w:rPr>
-        <w:t xml:space="preserve"> in one year. </w:t>
+        <w:t xml:space="preserve"> in one year</w:t>
+      </w:r>
+      <w:r>
+        <w:rPr>
+          <w:rFonts w:ascii="Times New Roman" w:hAnsi="Times New Roman" w:cs="Times New Roman"/>
+        </w:rPr>
+        <w:t xml:space="preserve">. </w:t>
       </w:r>
     </w:p>
     <w:p>
@@ -2908,7 +3013,32 @@
         <w:rPr>
           <w:rFonts w:ascii="Times New Roman" w:eastAsiaTheme="minorEastAsia" w:hAnsi="Times New Roman" w:cs="Times New Roman"/>
         </w:rPr>
-        <w:t>3-4 times higher than the mixing ratio in the southern hemisphere, thus global mixing ratio gradient is sensitive to the changes in the emissions of the northern hemisphere. To compare the ethane mixing ratio gradient with different emission scenarios</w:t>
+        <w:t>3-4 times higher than the mixing ratio in the southern hemisphere</w:t>
+      </w:r>
+      <w:r>
+        <w:rPr>
+          <w:rFonts w:ascii="Times New Roman" w:eastAsiaTheme="minorEastAsia" w:hAnsi="Times New Roman" w:cs="Times New Roman"/>
+        </w:rPr>
+        <w:t xml:space="preserve"> (</w:t>
+      </w:r>
+      <w:r>
+        <w:rPr>
+          <w:rFonts w:ascii="Times New Roman" w:eastAsiaTheme="minorEastAsia" w:hAnsi="Times New Roman" w:cs="Times New Roman"/>
+          <w:color w:val="FF0000"/>
+        </w:rPr>
+        <w:t>cite</w:t>
+      </w:r>
+      <w:r>
+        <w:rPr>
+          <w:rFonts w:ascii="Times New Roman" w:eastAsiaTheme="minorEastAsia" w:hAnsi="Times New Roman" w:cs="Times New Roman"/>
+        </w:rPr>
+        <w:t>)</w:t>
+      </w:r>
+      <w:r>
+        <w:rPr>
+          <w:rFonts w:ascii="Times New Roman" w:eastAsiaTheme="minorEastAsia" w:hAnsi="Times New Roman" w:cs="Times New Roman"/>
+        </w:rPr>
+        <w:t>, thus global mixing ratio gradient is sensitive to the changes in the emissions of the northern hemisphere. To compare the ethane mixing ratio gradient with different emission scenarios</w:t>
       </w:r>
       <w:r>
         <w:rPr>
@@ -3195,7 +3325,13 @@
                               <w:rPr>
                                 <w:rFonts w:ascii="Cambria Math" w:eastAsiaTheme="minorEastAsia" w:hAnsi="Cambria Math" w:cs="Times New Roman"/>
                               </w:rPr>
-                              <m:t>sou</m:t>
+                              <m:t>S</m:t>
+                            </m:r>
+                            <m:r>
+                              <w:rPr>
+                                <w:rFonts w:ascii="Cambria Math" w:eastAsiaTheme="minorEastAsia" w:hAnsi="Cambria Math" w:cs="Times New Roman"/>
+                              </w:rPr>
+                              <m:t>ou</m:t>
                             </m:r>
                           </m:sub>
                         </m:sSub>
@@ -3512,35 +3648,46 @@
       <w:pPr>
         <w:rPr>
           <w:rFonts w:ascii="Times New Roman" w:eastAsiaTheme="minorEastAsia" w:hAnsi="Times New Roman" w:cs="Times New Roman"/>
+        </w:rPr>
+      </w:pPr>
+      <w:r>
+        <w:rPr>
+          <w:rFonts w:ascii="Times New Roman" w:eastAsiaTheme="minorEastAsia" w:hAnsi="Times New Roman" w:cs="Times New Roman"/>
           <w:b/>
         </w:rPr>
-      </w:pPr>
+        <w:t>3.1.2/</w:t>
+      </w:r>
+      <w:r>
+        <w:rPr>
+          <w:rFonts w:ascii="Times New Roman" w:eastAsiaTheme="minorEastAsia" w:hAnsi="Times New Roman" w:cs="Times New Roman"/>
+        </w:rPr>
+        <w:t xml:space="preserve"> </w:t>
+      </w:r>
       <w:r>
         <w:rPr>
           <w:rFonts w:ascii="Times New Roman" w:eastAsiaTheme="minorEastAsia" w:hAnsi="Times New Roman" w:cs="Times New Roman"/>
           <w:b/>
         </w:rPr>
-        <w:t>2.2/ 2-site analysis</w:t>
+        <w:t>Simulated data</w:t>
       </w:r>
     </w:p>
     <w:p>
       <w:pPr>
         <w:rPr>
           <w:rFonts w:ascii="Times New Roman" w:eastAsiaTheme="minorEastAsia" w:hAnsi="Times New Roman" w:cs="Times New Roman"/>
-          <w:color w:val="FF0000"/>
         </w:rPr>
       </w:pPr>
       <w:r>
         <w:rPr>
           <w:rFonts w:ascii="Times New Roman" w:eastAsiaTheme="minorEastAsia" w:hAnsi="Times New Roman" w:cs="Times New Roman"/>
         </w:rPr>
-        <w:t xml:space="preserve">We used the observed ethane data from Barrow, </w:t>
-      </w:r>
-      <w:r>
-        <w:rPr>
-          <w:rFonts w:ascii="Times New Roman" w:eastAsiaTheme="minorEastAsia" w:hAnsi="Times New Roman" w:cs="Times New Roman"/>
-        </w:rPr>
-        <w:t>Alaska, USA (71.3°N, 156.6°W)</w:t>
+        <w:t xml:space="preserve">The simulated data for the global analysis is </w:t>
+      </w:r>
+      <w:r>
+        <w:rPr>
+          <w:rFonts w:ascii="Times New Roman" w:eastAsiaTheme="minorEastAsia" w:hAnsi="Times New Roman" w:cs="Times New Roman"/>
+        </w:rPr>
+        <w:t>built from</w:t>
       </w:r>
       <w:r>
         <w:rPr>
@@ -3552,200 +3699,1430 @@
         <w:rPr>
           <w:rFonts w:ascii="Times New Roman" w:eastAsiaTheme="minorEastAsia" w:hAnsi="Times New Roman" w:cs="Times New Roman"/>
         </w:rPr>
-        <w:t xml:space="preserve">and Cape Grim, Tasmania, Australia (40.7°S, 144.7°E) to represent the ethane mixing ratio in </w:t>
-      </w:r>
-      <w:r>
-        <w:rPr>
-          <w:rFonts w:ascii="Times New Roman" w:eastAsiaTheme="minorEastAsia" w:hAnsi="Times New Roman" w:cs="Times New Roman"/>
-        </w:rPr>
-        <w:t>the Northern Hemisphere and the Southern Hemisphere</w:t>
-      </w:r>
-      <w:r>
-        <w:rPr>
-          <w:rFonts w:ascii="Times New Roman" w:eastAsiaTheme="minorEastAsia" w:hAnsi="Times New Roman" w:cs="Times New Roman"/>
-        </w:rPr>
-        <w:t>.</w:t>
-      </w:r>
-      <w:r>
-        <w:rPr>
-          <w:rFonts w:ascii="Times New Roman" w:eastAsiaTheme="minorEastAsia" w:hAnsi="Times New Roman" w:cs="Times New Roman"/>
-        </w:rPr>
-        <w:t xml:space="preserve"> The UCI network does not have data for the Cape Grim site, so in order to get a consistent time series with the Barrow site, we used UCI data between latitude 38°S to 46°S to represent Cape Grim for the UCI network.</w:t>
-      </w:r>
-      <w:r>
-        <w:rPr>
-          <w:rFonts w:ascii="Times New Roman" w:eastAsiaTheme="minorEastAsia" w:hAnsi="Times New Roman" w:cs="Times New Roman"/>
-        </w:rPr>
-        <w:t xml:space="preserve"> </w:t>
-      </w:r>
-      <w:r>
-        <w:rPr>
-          <w:rFonts w:ascii="Times New Roman" w:eastAsiaTheme="minorEastAsia" w:hAnsi="Times New Roman" w:cs="Times New Roman"/>
-          <w:color w:val="FF0000"/>
-        </w:rPr>
-        <w:t>(How to justify the use of the latit</w:t>
+        <w:t xml:space="preserve">the GEOS-Chem output using the spatial and temporal parameters of the observed data </w:t>
+      </w:r>
+      <w:r>
+        <w:rPr>
+          <w:rFonts w:ascii="Times New Roman" w:eastAsiaTheme="minorEastAsia" w:hAnsi="Times New Roman" w:cs="Times New Roman"/>
+        </w:rPr>
+        <w:t xml:space="preserve">from each network </w:t>
+      </w:r>
+      <w:r>
+        <w:rPr>
+          <w:rFonts w:ascii="Times New Roman" w:eastAsiaTheme="minorEastAsia" w:hAnsi="Times New Roman" w:cs="Times New Roman"/>
+        </w:rPr>
+        <w:t>as constraints</w:t>
+      </w:r>
+      <w:r>
+        <w:rPr>
+          <w:rFonts w:ascii="Times New Roman" w:eastAsiaTheme="minorEastAsia" w:hAnsi="Times New Roman" w:cs="Times New Roman"/>
+        </w:rPr>
+        <w:t>. The resulted simulated data will have the same location and time span</w:t>
       </w:r>
       <w:bookmarkStart w:id="0" w:name="_GoBack"/>
       <w:bookmarkEnd w:id="0"/>
-      <w:r>
-        <w:rPr>
-          <w:rFonts w:ascii="Times New Roman" w:eastAsiaTheme="minorEastAsia" w:hAnsi="Times New Roman" w:cs="Times New Roman"/>
-          <w:color w:val="FF0000"/>
-        </w:rPr>
-        <w:t>ude bound?)</w:t>
-      </w:r>
     </w:p>
     <w:p>
       <w:pPr>
         <w:rPr>
           <w:rFonts w:ascii="Times New Roman" w:eastAsiaTheme="minorEastAsia" w:hAnsi="Times New Roman" w:cs="Times New Roman"/>
+          <w:b/>
         </w:rPr>
       </w:pPr>
       <w:r>
         <w:rPr>
           <w:rFonts w:ascii="Times New Roman" w:eastAsiaTheme="minorEastAsia" w:hAnsi="Times New Roman" w:cs="Times New Roman"/>
-        </w:rPr>
-        <w:t xml:space="preserve">The 2 sites are </w:t>
-      </w:r>
-      <w:proofErr w:type="spellStart"/>
-      <w:r>
-        <w:rPr>
-          <w:rFonts w:ascii="Times New Roman" w:eastAsiaTheme="minorEastAsia" w:hAnsi="Times New Roman" w:cs="Times New Roman"/>
-        </w:rPr>
-        <w:t>deseasoned</w:t>
-      </w:r>
-      <w:proofErr w:type="spellEnd"/>
-      <w:r>
-        <w:rPr>
-          <w:rFonts w:ascii="Times New Roman" w:eastAsiaTheme="minorEastAsia" w:hAnsi="Times New Roman" w:cs="Times New Roman"/>
-        </w:rPr>
-        <w:t xml:space="preserve"> using the same </w:t>
-      </w:r>
-      <w:r>
-        <w:rPr>
-          <w:rFonts w:ascii="Times New Roman" w:eastAsiaTheme="minorEastAsia" w:hAnsi="Times New Roman" w:cs="Times New Roman"/>
-        </w:rPr>
-        <w:t>technique</w:t>
-      </w:r>
-      <w:r>
-        <w:rPr>
-          <w:rFonts w:ascii="Times New Roman" w:eastAsiaTheme="minorEastAsia" w:hAnsi="Times New Roman" w:cs="Times New Roman"/>
-        </w:rPr>
-        <w:t xml:space="preserve"> as in the Global Analysis. The same data filtering algorithm is applied to each site where </w:t>
-      </w:r>
-      <w:r>
-        <w:rPr>
-          <w:rFonts w:ascii="Times New Roman" w:eastAsiaTheme="minorEastAsia" w:hAnsi="Times New Roman" w:cs="Times New Roman"/>
-        </w:rPr>
-        <w:t xml:space="preserve">data larger than </w:t>
-      </w:r>
-      <w:r>
-        <w:rPr>
-          <w:rFonts w:ascii="Times New Roman" w:eastAsiaTheme="minorEastAsia" w:hAnsi="Times New Roman" w:cs="Times New Roman"/>
-        </w:rPr>
-        <w:t xml:space="preserve">3σ are removed. </w:t>
+          <w:b/>
+        </w:rPr>
+        <w:t>3</w:t>
+      </w:r>
+      <w:r>
+        <w:rPr>
+          <w:rFonts w:ascii="Times New Roman" w:eastAsiaTheme="minorEastAsia" w:hAnsi="Times New Roman" w:cs="Times New Roman"/>
+          <w:b/>
+        </w:rPr>
+        <w:t>.2/ 2-site analysis</w:t>
       </w:r>
     </w:p>
     <w:p>
       <w:pPr>
         <w:rPr>
           <w:rFonts w:ascii="Times New Roman" w:eastAsiaTheme="minorEastAsia" w:hAnsi="Times New Roman" w:cs="Times New Roman"/>
-          <w:b/>
+          <w:color w:val="FF0000"/>
         </w:rPr>
       </w:pPr>
       <w:r>
         <w:rPr>
           <w:rFonts w:ascii="Times New Roman" w:eastAsiaTheme="minorEastAsia" w:hAnsi="Times New Roman" w:cs="Times New Roman"/>
-          <w:b/>
-        </w:rPr>
-        <w:t>2.2/ Simulation analysis</w:t>
+        </w:rPr>
+        <w:t xml:space="preserve">We used the observed ethane data from Barrow, </w:t>
+      </w:r>
+      <w:r>
+        <w:rPr>
+          <w:rFonts w:ascii="Times New Roman" w:eastAsiaTheme="minorEastAsia" w:hAnsi="Times New Roman" w:cs="Times New Roman"/>
+        </w:rPr>
+        <w:t>Alaska, USA (71.3°N, 156.6°W)</w:t>
+      </w:r>
+      <w:r>
+        <w:rPr>
+          <w:rFonts w:ascii="Times New Roman" w:eastAsiaTheme="minorEastAsia" w:hAnsi="Times New Roman" w:cs="Times New Roman"/>
+        </w:rPr>
+        <w:t xml:space="preserve"> </w:t>
+      </w:r>
+      <w:r>
+        <w:rPr>
+          <w:rFonts w:ascii="Times New Roman" w:eastAsiaTheme="minorEastAsia" w:hAnsi="Times New Roman" w:cs="Times New Roman"/>
+        </w:rPr>
+        <w:t xml:space="preserve">and Cape Grim, Tasmania, Australia (40.7°S, 144.7°E) to represent the ethane mixing ratio in </w:t>
+      </w:r>
+      <w:r>
+        <w:rPr>
+          <w:rFonts w:ascii="Times New Roman" w:eastAsiaTheme="minorEastAsia" w:hAnsi="Times New Roman" w:cs="Times New Roman"/>
+        </w:rPr>
+        <w:t>the Northern Hemisphere and the Southern Hemisphere</w:t>
+      </w:r>
+      <w:r>
+        <w:rPr>
+          <w:rFonts w:ascii="Times New Roman" w:eastAsiaTheme="minorEastAsia" w:hAnsi="Times New Roman" w:cs="Times New Roman"/>
+        </w:rPr>
+        <w:t>.</w:t>
+      </w:r>
+      <w:r>
+        <w:rPr>
+          <w:rFonts w:ascii="Times New Roman" w:eastAsiaTheme="minorEastAsia" w:hAnsi="Times New Roman" w:cs="Times New Roman"/>
+        </w:rPr>
+        <w:t xml:space="preserve"> The UCI network does not have data for the Cape Grim site, so in order to get a consistent time series with the Barrow site, we used UCI data between latitude 38°S to 46°S to represent Cape Grim for the UCI network.</w:t>
+      </w:r>
+      <w:r>
+        <w:rPr>
+          <w:rFonts w:ascii="Times New Roman" w:eastAsiaTheme="minorEastAsia" w:hAnsi="Times New Roman" w:cs="Times New Roman"/>
+        </w:rPr>
+        <w:t xml:space="preserve"> </w:t>
+      </w:r>
+      <w:r>
+        <w:rPr>
+          <w:rFonts w:ascii="Times New Roman" w:eastAsiaTheme="minorEastAsia" w:hAnsi="Times New Roman" w:cs="Times New Roman"/>
+          <w:color w:val="FF0000"/>
+        </w:rPr>
+        <w:t>(How to justify the use of the latitude bound?)</w:t>
       </w:r>
     </w:p>
     <w:p>
       <w:pPr>
         <w:rPr>
-          <w:rFonts w:ascii="Times New Roman" w:hAnsi="Times New Roman" w:cs="Times New Roman"/>
-          <w:b/>
+          <w:rFonts w:ascii="Times New Roman" w:eastAsiaTheme="minorEastAsia" w:hAnsi="Times New Roman" w:cs="Times New Roman"/>
         </w:rPr>
       </w:pPr>
       <w:r>
         <w:rPr>
-          <w:rFonts w:ascii="Times New Roman" w:hAnsi="Times New Roman" w:cs="Times New Roman"/>
-          <w:b/>
-        </w:rPr>
-        <w:t xml:space="preserve">3/ </w:t>
-      </w:r>
-      <w:r>
-        <w:rPr>
-          <w:rFonts w:ascii="Times New Roman" w:hAnsi="Times New Roman" w:cs="Times New Roman"/>
-          <w:b/>
-        </w:rPr>
-        <w:t>Simulation modeling</w:t>
+          <w:rFonts w:ascii="Times New Roman" w:eastAsiaTheme="minorEastAsia" w:hAnsi="Times New Roman" w:cs="Times New Roman"/>
+        </w:rPr>
+        <w:t xml:space="preserve">The 2 sites are </w:t>
+      </w:r>
+      <w:proofErr w:type="spellStart"/>
+      <w:r>
+        <w:rPr>
+          <w:rFonts w:ascii="Times New Roman" w:eastAsiaTheme="minorEastAsia" w:hAnsi="Times New Roman" w:cs="Times New Roman"/>
+        </w:rPr>
+        <w:t>deseasoned</w:t>
+      </w:r>
+      <w:proofErr w:type="spellEnd"/>
+      <w:r>
+        <w:rPr>
+          <w:rFonts w:ascii="Times New Roman" w:eastAsiaTheme="minorEastAsia" w:hAnsi="Times New Roman" w:cs="Times New Roman"/>
+        </w:rPr>
+        <w:t xml:space="preserve"> using the same </w:t>
+      </w:r>
+      <w:r>
+        <w:rPr>
+          <w:rFonts w:ascii="Times New Roman" w:eastAsiaTheme="minorEastAsia" w:hAnsi="Times New Roman" w:cs="Times New Roman"/>
+        </w:rPr>
+        <w:t>technique</w:t>
+      </w:r>
+      <w:r>
+        <w:rPr>
+          <w:rFonts w:ascii="Times New Roman" w:eastAsiaTheme="minorEastAsia" w:hAnsi="Times New Roman" w:cs="Times New Roman"/>
+        </w:rPr>
+        <w:t xml:space="preserve"> as </w:t>
+      </w:r>
+      <w:r>
+        <w:rPr>
+          <w:rFonts w:ascii="Times New Roman" w:eastAsiaTheme="minorEastAsia" w:hAnsi="Times New Roman" w:cs="Times New Roman"/>
+        </w:rPr>
+        <w:t>the global analysis</w:t>
+      </w:r>
+      <w:r>
+        <w:rPr>
+          <w:rFonts w:ascii="Times New Roman" w:eastAsiaTheme="minorEastAsia" w:hAnsi="Times New Roman" w:cs="Times New Roman"/>
+        </w:rPr>
+        <w:t>. The same data filtering algorithm is</w:t>
+      </w:r>
+      <w:r>
+        <w:rPr>
+          <w:rFonts w:ascii="Times New Roman" w:eastAsiaTheme="minorEastAsia" w:hAnsi="Times New Roman" w:cs="Times New Roman"/>
+        </w:rPr>
+        <w:t xml:space="preserve"> also</w:t>
+      </w:r>
+      <w:r>
+        <w:rPr>
+          <w:rFonts w:ascii="Times New Roman" w:eastAsiaTheme="minorEastAsia" w:hAnsi="Times New Roman" w:cs="Times New Roman"/>
+        </w:rPr>
+        <w:t xml:space="preserve"> applied to each site where </w:t>
+      </w:r>
+      <w:r>
+        <w:rPr>
+          <w:rFonts w:ascii="Times New Roman" w:eastAsiaTheme="minorEastAsia" w:hAnsi="Times New Roman" w:cs="Times New Roman"/>
+        </w:rPr>
+        <w:t xml:space="preserve">data larger than </w:t>
+      </w:r>
+      <w:r>
+        <w:rPr>
+          <w:rFonts w:ascii="Times New Roman" w:eastAsiaTheme="minorEastAsia" w:hAnsi="Times New Roman" w:cs="Times New Roman"/>
+        </w:rPr>
+        <w:t xml:space="preserve">3σ are removed. </w:t>
       </w:r>
     </w:p>
     <w:p>
       <w:pPr>
         <w:rPr>
-          <w:rFonts w:ascii="Times New Roman" w:hAnsi="Times New Roman" w:cs="Times New Roman"/>
-          <w:b/>
+          <w:rFonts w:ascii="Times New Roman" w:eastAsiaTheme="minorEastAsia" w:hAnsi="Times New Roman" w:cs="Times New Roman"/>
         </w:rPr>
       </w:pPr>
-      <w:r>
-        <w:rPr>
-          <w:rFonts w:ascii="Times New Roman" w:hAnsi="Times New Roman" w:cs="Times New Roman"/>
-          <w:b/>
-        </w:rPr>
-        <w:t>4/ Sensitivity</w:t>
+      <w:proofErr w:type="gramStart"/>
+      <w:r>
+        <w:rPr>
+          <w:rFonts w:ascii="Times New Roman" w:eastAsiaTheme="minorEastAsia" w:hAnsi="Times New Roman" w:cs="Times New Roman"/>
+        </w:rPr>
+        <w:lastRenderedPageBreak/>
+        <w:t>Similar to</w:t>
+      </w:r>
+      <w:proofErr w:type="gramEnd"/>
+      <w:r>
+        <w:rPr>
+          <w:rFonts w:ascii="Times New Roman" w:eastAsiaTheme="minorEastAsia" w:hAnsi="Times New Roman" w:cs="Times New Roman"/>
+        </w:rPr>
+        <w:t xml:space="preserve"> the </w:t>
+      </w:r>
+      <w:r>
+        <w:rPr>
+          <w:rFonts w:ascii="Times New Roman" w:eastAsiaTheme="minorEastAsia" w:hAnsi="Times New Roman" w:cs="Times New Roman"/>
+        </w:rPr>
+        <w:t>global analysis</w:t>
+      </w:r>
+      <w:r>
+        <w:rPr>
+          <w:rFonts w:ascii="Times New Roman" w:eastAsiaTheme="minorEastAsia" w:hAnsi="Times New Roman" w:cs="Times New Roman"/>
+        </w:rPr>
+        <w:t>, the annual mean of each site</w:t>
+      </w:r>
+      <w:r>
+        <w:rPr>
+          <w:rFonts w:ascii="Times New Roman" w:eastAsiaTheme="minorEastAsia" w:hAnsi="Times New Roman" w:cs="Times New Roman"/>
+        </w:rPr>
+        <w:t xml:space="preserve">, </w:t>
+      </w:r>
+      <m:oMath>
+        <m:sSub>
+          <m:sSubPr>
+            <m:ctrlPr>
+              <w:rPr>
+                <w:rFonts w:ascii="Cambria Math" w:eastAsiaTheme="minorEastAsia" w:hAnsi="Cambria Math" w:cs="Times New Roman"/>
+                <w:i/>
+              </w:rPr>
+            </m:ctrlPr>
+          </m:sSubPr>
+          <m:e>
+            <m:acc>
+              <m:accPr>
+                <m:chr m:val="̅"/>
+                <m:ctrlPr>
+                  <w:rPr>
+                    <w:rFonts w:ascii="Cambria Math" w:eastAsiaTheme="minorEastAsia" w:hAnsi="Cambria Math" w:cs="Times New Roman"/>
+                    <w:i/>
+                  </w:rPr>
+                </m:ctrlPr>
+              </m:accPr>
+              <m:e>
+                <m:r>
+                  <w:rPr>
+                    <w:rFonts w:ascii="Cambria Math" w:eastAsiaTheme="minorEastAsia" w:hAnsi="Cambria Math" w:cs="Times New Roman"/>
+                  </w:rPr>
+                  <m:t>x</m:t>
+                </m:r>
+              </m:e>
+            </m:acc>
+          </m:e>
+          <m:sub>
+            <m:r>
+              <w:rPr>
+                <w:rFonts w:ascii="Cambria Math" w:eastAsiaTheme="minorEastAsia" w:hAnsi="Cambria Math" w:cs="Times New Roman"/>
+              </w:rPr>
+              <m:t>site</m:t>
+            </m:r>
+          </m:sub>
+        </m:sSub>
+      </m:oMath>
+      <w:r>
+        <w:rPr>
+          <w:rFonts w:ascii="Times New Roman" w:eastAsiaTheme="minorEastAsia" w:hAnsi="Times New Roman" w:cs="Times New Roman"/>
+        </w:rPr>
+        <w:t>,</w:t>
+      </w:r>
+      <w:r>
+        <w:rPr>
+          <w:rFonts w:ascii="Times New Roman" w:eastAsiaTheme="minorEastAsia" w:hAnsi="Times New Roman" w:cs="Times New Roman"/>
+        </w:rPr>
+        <w:t xml:space="preserve"> is also calculated as the</w:t>
+      </w:r>
+      <w:r>
+        <w:rPr>
+          <w:rFonts w:ascii="Times New Roman" w:eastAsiaTheme="minorEastAsia" w:hAnsi="Times New Roman" w:cs="Times New Roman"/>
+        </w:rPr>
+        <w:t xml:space="preserve"> average of the mean of each season.</w:t>
       </w:r>
     </w:p>
     <w:p>
       <w:pPr>
-        <w:rPr>
-          <w:rFonts w:ascii="Times New Roman" w:hAnsi="Times New Roman" w:cs="Times New Roman"/>
-          <w:b/>
+        <w:ind w:firstLine="720"/>
+        <w:jc w:val="right"/>
+        <w:rPr>
+          <w:rFonts w:ascii="Times New Roman" w:eastAsiaTheme="minorEastAsia" w:hAnsi="Times New Roman" w:cs="Times New Roman"/>
         </w:rPr>
       </w:pPr>
-      <w:r>
-        <w:rPr>
-          <w:rFonts w:ascii="Times New Roman" w:hAnsi="Times New Roman" w:cs="Times New Roman"/>
-          <w:b/>
-        </w:rPr>
-        <w:t>4.1/ Observed data sensitivity</w:t>
+      <m:oMath>
+        <m:sSub>
+          <m:sSubPr>
+            <m:ctrlPr>
+              <w:rPr>
+                <w:rFonts w:ascii="Cambria Math" w:eastAsiaTheme="minorEastAsia" w:hAnsi="Cambria Math" w:cs="Times New Roman"/>
+                <w:i/>
+              </w:rPr>
+            </m:ctrlPr>
+          </m:sSubPr>
+          <m:e>
+            <m:acc>
+              <m:accPr>
+                <m:chr m:val="̅"/>
+                <m:ctrlPr>
+                  <w:rPr>
+                    <w:rFonts w:ascii="Cambria Math" w:eastAsiaTheme="minorEastAsia" w:hAnsi="Cambria Math" w:cs="Times New Roman"/>
+                    <w:i/>
+                  </w:rPr>
+                </m:ctrlPr>
+              </m:accPr>
+              <m:e>
+                <m:r>
+                  <w:rPr>
+                    <w:rFonts w:ascii="Cambria Math" w:eastAsiaTheme="minorEastAsia" w:hAnsi="Cambria Math" w:cs="Times New Roman"/>
+                  </w:rPr>
+                  <m:t>x</m:t>
+                </m:r>
+              </m:e>
+            </m:acc>
+          </m:e>
+          <m:sub>
+            <m:r>
+              <w:rPr>
+                <w:rFonts w:ascii="Cambria Math" w:eastAsiaTheme="minorEastAsia" w:hAnsi="Cambria Math" w:cs="Times New Roman"/>
+              </w:rPr>
+              <m:t>site</m:t>
+            </m:r>
+          </m:sub>
+        </m:sSub>
+        <m:r>
+          <w:rPr>
+            <w:rFonts w:ascii="Cambria Math" w:eastAsiaTheme="minorEastAsia" w:hAnsi="Cambria Math" w:cs="Times New Roman"/>
+          </w:rPr>
+          <m:t>=</m:t>
+        </m:r>
+        <m:f>
+          <m:fPr>
+            <m:ctrlPr>
+              <w:rPr>
+                <w:rFonts w:ascii="Cambria Math" w:eastAsiaTheme="minorEastAsia" w:hAnsi="Cambria Math" w:cs="Times New Roman"/>
+                <w:i/>
+              </w:rPr>
+            </m:ctrlPr>
+          </m:fPr>
+          <m:num>
+            <m:r>
+              <w:rPr>
+                <w:rFonts w:ascii="Cambria Math" w:eastAsiaTheme="minorEastAsia" w:hAnsi="Cambria Math" w:cs="Times New Roman"/>
+              </w:rPr>
+              <m:t>1</m:t>
+            </m:r>
+          </m:num>
+          <m:den>
+            <m:r>
+              <w:rPr>
+                <w:rFonts w:ascii="Cambria Math" w:eastAsiaTheme="minorEastAsia" w:hAnsi="Cambria Math" w:cs="Times New Roman"/>
+              </w:rPr>
+              <m:t>4</m:t>
+            </m:r>
+          </m:den>
+        </m:f>
+        <m:nary>
+          <m:naryPr>
+            <m:chr m:val="∑"/>
+            <m:ctrlPr>
+              <w:rPr>
+                <w:rFonts w:ascii="Cambria Math" w:eastAsiaTheme="minorEastAsia" w:hAnsi="Cambria Math" w:cs="Times New Roman"/>
+                <w:i/>
+              </w:rPr>
+            </m:ctrlPr>
+          </m:naryPr>
+          <m:sub>
+            <m:r>
+              <w:rPr>
+                <w:rFonts w:ascii="Cambria Math" w:eastAsiaTheme="minorEastAsia" w:hAnsi="Cambria Math" w:cs="Times New Roman"/>
+              </w:rPr>
+              <m:t>i=1</m:t>
+            </m:r>
+          </m:sub>
+          <m:sup>
+            <m:r>
+              <w:rPr>
+                <w:rFonts w:ascii="Cambria Math" w:eastAsiaTheme="minorEastAsia" w:hAnsi="Cambria Math" w:cs="Times New Roman"/>
+              </w:rPr>
+              <m:t>4</m:t>
+            </m:r>
+          </m:sup>
+          <m:e>
+            <m:sSub>
+              <m:sSubPr>
+                <m:ctrlPr>
+                  <w:rPr>
+                    <w:rFonts w:ascii="Cambria Math" w:eastAsiaTheme="minorEastAsia" w:hAnsi="Cambria Math" w:cs="Times New Roman"/>
+                    <w:i/>
+                  </w:rPr>
+                </m:ctrlPr>
+              </m:sSubPr>
+              <m:e>
+                <m:d>
+                  <m:dPr>
+                    <m:ctrlPr>
+                      <w:rPr>
+                        <w:rFonts w:ascii="Cambria Math" w:eastAsiaTheme="minorEastAsia" w:hAnsi="Cambria Math" w:cs="Times New Roman"/>
+                        <w:i/>
+                      </w:rPr>
+                    </m:ctrlPr>
+                  </m:dPr>
+                  <m:e>
+                    <m:sSub>
+                      <m:sSubPr>
+                        <m:ctrlPr>
+                          <w:rPr>
+                            <w:rFonts w:ascii="Cambria Math" w:eastAsiaTheme="minorEastAsia" w:hAnsi="Cambria Math" w:cs="Times New Roman"/>
+                            <w:i/>
+                          </w:rPr>
+                        </m:ctrlPr>
+                      </m:sSubPr>
+                      <m:e>
+                        <m:acc>
+                          <m:accPr>
+                            <m:chr m:val="̅"/>
+                            <m:ctrlPr>
+                              <w:rPr>
+                                <w:rFonts w:ascii="Cambria Math" w:eastAsiaTheme="minorEastAsia" w:hAnsi="Cambria Math" w:cs="Times New Roman"/>
+                                <w:i/>
+                              </w:rPr>
+                            </m:ctrlPr>
+                          </m:accPr>
+                          <m:e>
+                            <m:r>
+                              <w:rPr>
+                                <w:rFonts w:ascii="Cambria Math" w:eastAsiaTheme="minorEastAsia" w:hAnsi="Cambria Math" w:cs="Times New Roman"/>
+                              </w:rPr>
+                              <m:t>x</m:t>
+                            </m:r>
+                          </m:e>
+                        </m:acc>
+                      </m:e>
+                      <m:sub>
+                        <m:r>
+                          <w:rPr>
+                            <w:rFonts w:ascii="Cambria Math" w:eastAsiaTheme="minorEastAsia" w:hAnsi="Cambria Math" w:cs="Times New Roman"/>
+                          </w:rPr>
+                          <m:t>season</m:t>
+                        </m:r>
+                      </m:sub>
+                    </m:sSub>
+                  </m:e>
+                </m:d>
+              </m:e>
+              <m:sub>
+                <m:r>
+                  <w:rPr>
+                    <w:rFonts w:ascii="Cambria Math" w:eastAsiaTheme="minorEastAsia" w:hAnsi="Cambria Math" w:cs="Times New Roman"/>
+                  </w:rPr>
+                  <m:t>i</m:t>
+                </m:r>
+              </m:sub>
+            </m:sSub>
+          </m:e>
+        </m:nary>
+      </m:oMath>
+      <w:r>
+        <w:rPr>
+          <w:rFonts w:ascii="Times New Roman" w:eastAsiaTheme="minorEastAsia" w:hAnsi="Times New Roman" w:cs="Times New Roman"/>
+        </w:rPr>
+        <w:tab/>
+      </w:r>
+      <w:r>
+        <w:rPr>
+          <w:rFonts w:ascii="Times New Roman" w:eastAsiaTheme="minorEastAsia" w:hAnsi="Times New Roman" w:cs="Times New Roman"/>
+        </w:rPr>
+        <w:tab/>
+      </w:r>
+      <w:r>
+        <w:rPr>
+          <w:rFonts w:ascii="Times New Roman" w:eastAsiaTheme="minorEastAsia" w:hAnsi="Times New Roman" w:cs="Times New Roman"/>
+        </w:rPr>
+        <w:tab/>
+      </w:r>
+      <w:r>
+        <w:rPr>
+          <w:rFonts w:ascii="Times New Roman" w:eastAsiaTheme="minorEastAsia" w:hAnsi="Times New Roman" w:cs="Times New Roman"/>
+        </w:rPr>
+        <w:tab/>
+      </w:r>
+      <w:r>
+        <w:rPr>
+          <w:rFonts w:ascii="Times New Roman" w:eastAsiaTheme="minorEastAsia" w:hAnsi="Times New Roman" w:cs="Times New Roman"/>
+        </w:rPr>
+        <w:tab/>
+      </w:r>
+      <w:r>
+        <w:rPr>
+          <w:rFonts w:ascii="Times New Roman" w:eastAsiaTheme="minorEastAsia" w:hAnsi="Times New Roman" w:cs="Times New Roman"/>
+        </w:rPr>
+        <w:tab/>
+      </w:r>
+      <w:r>
+        <w:rPr>
+          <w:rFonts w:ascii="Times New Roman" w:eastAsiaTheme="minorEastAsia" w:hAnsi="Times New Roman" w:cs="Times New Roman"/>
+        </w:rPr>
+        <w:tab/>
+      </w:r>
+      <w:r>
+        <w:rPr>
+          <w:rFonts w:ascii="Times New Roman" w:eastAsiaTheme="minorEastAsia" w:hAnsi="Times New Roman" w:cs="Times New Roman"/>
+        </w:rPr>
+        <w:tab/>
+        <w:t>(E9)</w:t>
       </w:r>
     </w:p>
     <w:p>
       <w:pPr>
         <w:rPr>
-          <w:rFonts w:ascii="Times New Roman" w:hAnsi="Times New Roman" w:cs="Times New Roman"/>
-          <w:b/>
+          <w:rFonts w:ascii="Times New Roman" w:eastAsiaTheme="minorEastAsia" w:hAnsi="Times New Roman" w:cs="Times New Roman"/>
         </w:rPr>
       </w:pPr>
       <w:r>
         <w:rPr>
-          <w:rFonts w:ascii="Times New Roman" w:hAnsi="Times New Roman" w:cs="Times New Roman"/>
-          <w:b/>
-        </w:rPr>
-        <w:t>4.2/ Simulated data sensitivity</w:t>
+          <w:rFonts w:ascii="Times New Roman" w:eastAsiaTheme="minorEastAsia" w:hAnsi="Times New Roman" w:cs="Times New Roman"/>
+        </w:rPr>
+        <w:t xml:space="preserve">The uncertainty of the annual mean, </w:t>
+      </w:r>
+      <m:oMath>
+        <m:r>
+          <m:rPr>
+            <m:sty m:val="p"/>
+          </m:rPr>
+          <w:rPr>
+            <w:rFonts w:ascii="Cambria Math" w:eastAsiaTheme="minorEastAsia" w:hAnsi="Cambria Math" w:cs="Times New Roman"/>
+          </w:rPr>
+          <m:t>Δ</m:t>
+        </m:r>
+        <m:sSub>
+          <m:sSubPr>
+            <m:ctrlPr>
+              <w:rPr>
+                <w:rFonts w:ascii="Cambria Math" w:eastAsiaTheme="minorEastAsia" w:hAnsi="Cambria Math" w:cs="Times New Roman"/>
+                <w:i/>
+              </w:rPr>
+            </m:ctrlPr>
+          </m:sSubPr>
+          <m:e>
+            <m:r>
+              <w:rPr>
+                <w:rFonts w:ascii="Cambria Math" w:eastAsiaTheme="minorEastAsia" w:hAnsi="Cambria Math" w:cs="Times New Roman"/>
+              </w:rPr>
+              <m:t>x</m:t>
+            </m:r>
+          </m:e>
+          <m:sub>
+            <m:r>
+              <w:rPr>
+                <w:rFonts w:ascii="Cambria Math" w:eastAsiaTheme="minorEastAsia" w:hAnsi="Cambria Math" w:cs="Times New Roman"/>
+              </w:rPr>
+              <m:t>site</m:t>
+            </m:r>
+          </m:sub>
+        </m:sSub>
+      </m:oMath>
+      <w:r>
+        <w:rPr>
+          <w:rFonts w:ascii="Times New Roman" w:eastAsiaTheme="minorEastAsia" w:hAnsi="Times New Roman" w:cs="Times New Roman"/>
+        </w:rPr>
+        <w:t xml:space="preserve">, is </w:t>
+      </w:r>
+      <w:r>
+        <w:rPr>
+          <w:rFonts w:ascii="Times New Roman" w:eastAsiaTheme="minorEastAsia" w:hAnsi="Times New Roman" w:cs="Times New Roman"/>
+        </w:rPr>
+        <w:t>the propagation of error from the standard error of each season.</w:t>
       </w:r>
     </w:p>
     <w:p>
       <w:pPr>
-        <w:rPr>
-          <w:rFonts w:ascii="Times New Roman" w:hAnsi="Times New Roman" w:cs="Times New Roman"/>
-          <w:b/>
+        <w:jc w:val="right"/>
+        <w:rPr>
+          <w:rFonts w:ascii="Times New Roman" w:eastAsiaTheme="minorEastAsia" w:hAnsi="Times New Roman" w:cs="Times New Roman"/>
         </w:rPr>
       </w:pPr>
-      <w:r>
-        <w:rPr>
-          <w:rFonts w:ascii="Times New Roman" w:hAnsi="Times New Roman" w:cs="Times New Roman"/>
-          <w:b/>
-        </w:rPr>
-        <w:t>References</w:t>
+      <m:oMath>
+        <m:r>
+          <m:rPr>
+            <m:sty m:val="p"/>
+          </m:rPr>
+          <w:rPr>
+            <w:rFonts w:ascii="Cambria Math" w:eastAsiaTheme="minorEastAsia" w:hAnsi="Cambria Math" w:cs="Times New Roman"/>
+          </w:rPr>
+          <m:t>Δ</m:t>
+        </m:r>
+        <m:sSub>
+          <m:sSubPr>
+            <m:ctrlPr>
+              <w:rPr>
+                <w:rFonts w:ascii="Cambria Math" w:eastAsiaTheme="minorEastAsia" w:hAnsi="Cambria Math" w:cs="Times New Roman"/>
+                <w:i/>
+              </w:rPr>
+            </m:ctrlPr>
+          </m:sSubPr>
+          <m:e>
+            <m:r>
+              <w:rPr>
+                <w:rFonts w:ascii="Cambria Math" w:eastAsiaTheme="minorEastAsia" w:hAnsi="Cambria Math" w:cs="Times New Roman"/>
+              </w:rPr>
+              <m:t>x</m:t>
+            </m:r>
+          </m:e>
+          <m:sub>
+            <m:r>
+              <w:rPr>
+                <w:rFonts w:ascii="Cambria Math" w:eastAsiaTheme="minorEastAsia" w:hAnsi="Cambria Math" w:cs="Times New Roman"/>
+              </w:rPr>
+              <m:t>site</m:t>
+            </m:r>
+          </m:sub>
+        </m:sSub>
+        <m:r>
+          <w:rPr>
+            <w:rFonts w:ascii="Cambria Math" w:hAnsi="Cambria Math" w:cs="Times New Roman"/>
+          </w:rPr>
+          <m:t>=</m:t>
+        </m:r>
+        <m:f>
+          <m:fPr>
+            <m:ctrlPr>
+              <w:rPr>
+                <w:rFonts w:ascii="Cambria Math" w:hAnsi="Cambria Math" w:cs="Times New Roman"/>
+                <w:i/>
+              </w:rPr>
+            </m:ctrlPr>
+          </m:fPr>
+          <m:num>
+            <m:r>
+              <w:rPr>
+                <w:rFonts w:ascii="Cambria Math" w:hAnsi="Cambria Math" w:cs="Times New Roman"/>
+              </w:rPr>
+              <m:t>1</m:t>
+            </m:r>
+          </m:num>
+          <m:den>
+            <m:r>
+              <w:rPr>
+                <w:rFonts w:ascii="Cambria Math" w:hAnsi="Cambria Math" w:cs="Times New Roman"/>
+              </w:rPr>
+              <m:t>4</m:t>
+            </m:r>
+          </m:den>
+        </m:f>
+        <m:rad>
+          <m:radPr>
+            <m:degHide m:val="1"/>
+            <m:ctrlPr>
+              <w:rPr>
+                <w:rFonts w:ascii="Cambria Math" w:hAnsi="Cambria Math" w:cs="Times New Roman"/>
+                <w:i/>
+              </w:rPr>
+            </m:ctrlPr>
+          </m:radPr>
+          <m:deg/>
+          <m:e>
+            <m:nary>
+              <m:naryPr>
+                <m:chr m:val="∑"/>
+                <m:ctrlPr>
+                  <w:rPr>
+                    <w:rFonts w:ascii="Cambria Math" w:hAnsi="Cambria Math" w:cs="Times New Roman"/>
+                    <w:i/>
+                  </w:rPr>
+                </m:ctrlPr>
+              </m:naryPr>
+              <m:sub>
+                <m:r>
+                  <w:rPr>
+                    <w:rFonts w:ascii="Cambria Math" w:hAnsi="Cambria Math" w:cs="Times New Roman"/>
+                  </w:rPr>
+                  <m:t>i=1</m:t>
+                </m:r>
+              </m:sub>
+              <m:sup>
+                <m:r>
+                  <w:rPr>
+                    <w:rFonts w:ascii="Cambria Math" w:hAnsi="Cambria Math" w:cs="Times New Roman"/>
+                  </w:rPr>
+                  <m:t>4</m:t>
+                </m:r>
+              </m:sup>
+              <m:e>
+                <m:sSubSup>
+                  <m:sSubSupPr>
+                    <m:ctrlPr>
+                      <w:rPr>
+                        <w:rFonts w:ascii="Cambria Math" w:hAnsi="Cambria Math" w:cs="Times New Roman"/>
+                        <w:i/>
+                      </w:rPr>
+                    </m:ctrlPr>
+                  </m:sSubSupPr>
+                  <m:e>
+                    <m:d>
+                      <m:dPr>
+                        <m:ctrlPr>
+                          <w:rPr>
+                            <w:rFonts w:ascii="Cambria Math" w:hAnsi="Cambria Math" w:cs="Times New Roman"/>
+                            <w:i/>
+                          </w:rPr>
+                        </m:ctrlPr>
+                      </m:dPr>
+                      <m:e>
+                        <m:r>
+                          <w:rPr>
+                            <w:rFonts w:ascii="Cambria Math" w:hAnsi="Cambria Math" w:cs="Times New Roman"/>
+                          </w:rPr>
+                          <m:t>S</m:t>
+                        </m:r>
+                        <m:sSub>
+                          <m:sSubPr>
+                            <m:ctrlPr>
+                              <w:rPr>
+                                <w:rFonts w:ascii="Cambria Math" w:hAnsi="Cambria Math" w:cs="Times New Roman"/>
+                                <w:i/>
+                              </w:rPr>
+                            </m:ctrlPr>
+                          </m:sSubPr>
+                          <m:e>
+                            <m:r>
+                              <w:rPr>
+                                <w:rFonts w:ascii="Cambria Math" w:hAnsi="Cambria Math" w:cs="Times New Roman"/>
+                              </w:rPr>
+                              <m:t>E</m:t>
+                            </m:r>
+                          </m:e>
+                          <m:sub>
+                            <m:r>
+                              <w:rPr>
+                                <w:rFonts w:ascii="Cambria Math" w:hAnsi="Cambria Math" w:cs="Times New Roman"/>
+                              </w:rPr>
+                              <m:t>season</m:t>
+                            </m:r>
+                          </m:sub>
+                        </m:sSub>
+                      </m:e>
+                    </m:d>
+                  </m:e>
+                  <m:sub>
+                    <m:r>
+                      <w:rPr>
+                        <w:rFonts w:ascii="Cambria Math" w:hAnsi="Cambria Math" w:cs="Times New Roman"/>
+                      </w:rPr>
+                      <m:t>i</m:t>
+                    </m:r>
+                  </m:sub>
+                  <m:sup>
+                    <m:r>
+                      <w:rPr>
+                        <w:rFonts w:ascii="Cambria Math" w:hAnsi="Cambria Math" w:cs="Times New Roman"/>
+                      </w:rPr>
+                      <m:t>2</m:t>
+                    </m:r>
+                  </m:sup>
+                </m:sSubSup>
+              </m:e>
+            </m:nary>
+          </m:e>
+        </m:rad>
+      </m:oMath>
+      <w:r>
+        <w:rPr>
+          <w:rFonts w:ascii="Times New Roman" w:eastAsiaTheme="minorEastAsia" w:hAnsi="Times New Roman" w:cs="Times New Roman"/>
+        </w:rPr>
+        <w:tab/>
+      </w:r>
+      <w:r>
+        <w:rPr>
+          <w:rFonts w:ascii="Times New Roman" w:eastAsiaTheme="minorEastAsia" w:hAnsi="Times New Roman" w:cs="Times New Roman"/>
+        </w:rPr>
+        <w:tab/>
+      </w:r>
+      <w:r>
+        <w:rPr>
+          <w:rFonts w:ascii="Times New Roman" w:eastAsiaTheme="minorEastAsia" w:hAnsi="Times New Roman" w:cs="Times New Roman"/>
+        </w:rPr>
+        <w:tab/>
+      </w:r>
+      <w:r>
+        <w:rPr>
+          <w:rFonts w:ascii="Times New Roman" w:eastAsiaTheme="minorEastAsia" w:hAnsi="Times New Roman" w:cs="Times New Roman"/>
+        </w:rPr>
+        <w:tab/>
+      </w:r>
+      <w:r>
+        <w:rPr>
+          <w:rFonts w:ascii="Times New Roman" w:eastAsiaTheme="minorEastAsia" w:hAnsi="Times New Roman" w:cs="Times New Roman"/>
+        </w:rPr>
+        <w:tab/>
+      </w:r>
+      <w:r>
+        <w:rPr>
+          <w:rFonts w:ascii="Times New Roman" w:eastAsiaTheme="minorEastAsia" w:hAnsi="Times New Roman" w:cs="Times New Roman"/>
+        </w:rPr>
+        <w:tab/>
+      </w:r>
+      <w:r>
+        <w:rPr>
+          <w:rFonts w:ascii="Times New Roman" w:eastAsiaTheme="minorEastAsia" w:hAnsi="Times New Roman" w:cs="Times New Roman"/>
+        </w:rPr>
+        <w:tab/>
+      </w:r>
+      <w:r>
+        <w:rPr>
+          <w:rFonts w:ascii="Times New Roman" w:eastAsiaTheme="minorEastAsia" w:hAnsi="Times New Roman" w:cs="Times New Roman"/>
+        </w:rPr>
+        <w:tab/>
+      </w:r>
+      <w:r>
+        <w:rPr>
+          <w:rFonts w:ascii="Times New Roman" w:eastAsiaTheme="minorEastAsia" w:hAnsi="Times New Roman" w:cs="Times New Roman"/>
+        </w:rPr>
+        <w:t>(E10)</w:t>
       </w:r>
     </w:p>
     <w:p>
       <w:pPr>
         <w:rPr>
+          <w:rFonts w:ascii="Times New Roman" w:eastAsiaTheme="minorEastAsia" w:hAnsi="Times New Roman" w:cs="Times New Roman"/>
+        </w:rPr>
+      </w:pPr>
+      <w:r>
+        <w:rPr>
+          <w:rFonts w:ascii="Times New Roman" w:eastAsiaTheme="minorEastAsia" w:hAnsi="Times New Roman" w:cs="Times New Roman"/>
+        </w:rPr>
+        <w:t>The Interhemispheric Ratio (IHR) of the 2-site analysis is define</w:t>
+      </w:r>
+      <w:r>
+        <w:rPr>
+          <w:rFonts w:ascii="Times New Roman" w:eastAsiaTheme="minorEastAsia" w:hAnsi="Times New Roman" w:cs="Times New Roman"/>
+        </w:rPr>
+        <w:t>d</w:t>
+      </w:r>
+      <w:r>
+        <w:rPr>
+          <w:rFonts w:ascii="Times New Roman" w:eastAsiaTheme="minorEastAsia" w:hAnsi="Times New Roman" w:cs="Times New Roman"/>
+        </w:rPr>
+        <w:t xml:space="preserve"> as the quotient of the annual means of the Barrow site over the Cape Grim site. The uncertainty of the IHR, </w:t>
+      </w:r>
+      <m:oMath>
+        <m:r>
+          <m:rPr>
+            <m:sty m:val="p"/>
+          </m:rPr>
+          <w:rPr>
+            <w:rFonts w:ascii="Cambria Math" w:eastAsiaTheme="minorEastAsia" w:hAnsi="Cambria Math" w:cs="Times New Roman"/>
+          </w:rPr>
+          <m:t>Δ</m:t>
+        </m:r>
+        <m:sSub>
+          <m:sSubPr>
+            <m:ctrlPr>
+              <w:rPr>
+                <w:rFonts w:ascii="Cambria Math" w:eastAsiaTheme="minorEastAsia" w:hAnsi="Cambria Math" w:cs="Times New Roman"/>
+                <w:i/>
+              </w:rPr>
+            </m:ctrlPr>
+          </m:sSubPr>
+          <m:e>
+            <m:r>
+              <w:rPr>
+                <w:rFonts w:ascii="Cambria Math" w:eastAsiaTheme="minorEastAsia" w:hAnsi="Cambria Math" w:cs="Times New Roman"/>
+              </w:rPr>
+              <m:t>x</m:t>
+            </m:r>
+          </m:e>
+          <m:sub>
+            <m:r>
+              <w:rPr>
+                <w:rFonts w:ascii="Cambria Math" w:eastAsiaTheme="minorEastAsia" w:hAnsi="Cambria Math" w:cs="Times New Roman"/>
+              </w:rPr>
+              <m:t>IHR</m:t>
+            </m:r>
+          </m:sub>
+        </m:sSub>
+      </m:oMath>
+      <w:r>
+        <w:rPr>
+          <w:rFonts w:ascii="Times New Roman" w:eastAsiaTheme="minorEastAsia" w:hAnsi="Times New Roman" w:cs="Times New Roman"/>
+        </w:rPr>
+        <w:t xml:space="preserve">, </w:t>
+      </w:r>
+      <w:r>
+        <w:rPr>
+          <w:rFonts w:ascii="Times New Roman" w:eastAsiaTheme="minorEastAsia" w:hAnsi="Times New Roman" w:cs="Times New Roman"/>
+        </w:rPr>
+        <w:t xml:space="preserve">is the propagation of uncertainty from the annual uncertainties of each site. The </w:t>
+      </w:r>
+      <w:r>
+        <w:rPr>
+          <w:rFonts w:ascii="Times New Roman" w:eastAsiaTheme="minorEastAsia" w:hAnsi="Times New Roman" w:cs="Times New Roman"/>
+        </w:rPr>
+        <w:t>result</w:t>
+      </w:r>
+      <w:r>
+        <w:rPr>
+          <w:rFonts w:ascii="Times New Roman" w:eastAsiaTheme="minorEastAsia" w:hAnsi="Times New Roman" w:cs="Times New Roman"/>
+        </w:rPr>
+        <w:t xml:space="preserve"> is </w:t>
+      </w:r>
+      <w:proofErr w:type="gramStart"/>
+      <w:r>
+        <w:rPr>
+          <w:rFonts w:ascii="Times New Roman" w:eastAsiaTheme="minorEastAsia" w:hAnsi="Times New Roman" w:cs="Times New Roman"/>
+        </w:rPr>
+        <w:t>similar to</w:t>
+      </w:r>
+      <w:proofErr w:type="gramEnd"/>
+      <w:r>
+        <w:rPr>
+          <w:rFonts w:ascii="Times New Roman" w:eastAsiaTheme="minorEastAsia" w:hAnsi="Times New Roman" w:cs="Times New Roman"/>
+        </w:rPr>
+        <w:t xml:space="preserve"> the equation E8 where Barrow represents the Northern Hemisphere and Cape Grim represents the Southern Hemisphere.</w:t>
+      </w:r>
+    </w:p>
+    <w:p>
+      <w:pPr>
+        <w:jc w:val="right"/>
+        <w:rPr>
+          <w:rFonts w:ascii="Times New Roman" w:eastAsiaTheme="minorEastAsia" w:hAnsi="Times New Roman" w:cs="Times New Roman"/>
+        </w:rPr>
+      </w:pPr>
+      <m:oMath>
+        <m:r>
+          <m:rPr>
+            <m:sty m:val="p"/>
+          </m:rPr>
+          <w:rPr>
+            <w:rFonts w:ascii="Cambria Math" w:eastAsiaTheme="minorEastAsia" w:hAnsi="Cambria Math" w:cs="Times New Roman"/>
+          </w:rPr>
+          <m:t>Δ</m:t>
+        </m:r>
+        <m:sSub>
+          <m:sSubPr>
+            <m:ctrlPr>
+              <w:rPr>
+                <w:rFonts w:ascii="Cambria Math" w:eastAsiaTheme="minorEastAsia" w:hAnsi="Cambria Math" w:cs="Times New Roman"/>
+                <w:i/>
+              </w:rPr>
+            </m:ctrlPr>
+          </m:sSubPr>
+          <m:e>
+            <m:r>
+              <w:rPr>
+                <w:rFonts w:ascii="Cambria Math" w:eastAsiaTheme="minorEastAsia" w:hAnsi="Cambria Math" w:cs="Times New Roman"/>
+              </w:rPr>
+              <m:t>x</m:t>
+            </m:r>
+          </m:e>
+          <m:sub>
+            <m:r>
+              <w:rPr>
+                <w:rFonts w:ascii="Cambria Math" w:eastAsiaTheme="minorEastAsia" w:hAnsi="Cambria Math" w:cs="Times New Roman"/>
+              </w:rPr>
+              <m:t>IHR</m:t>
+            </m:r>
+          </m:sub>
+        </m:sSub>
+        <m:r>
+          <w:rPr>
+            <w:rFonts w:ascii="Cambria Math" w:eastAsiaTheme="minorEastAsia" w:hAnsi="Cambria Math" w:cs="Times New Roman"/>
+          </w:rPr>
+          <m:t>=</m:t>
+        </m:r>
+        <m:rad>
+          <m:radPr>
+            <m:degHide m:val="1"/>
+            <m:ctrlPr>
+              <w:rPr>
+                <w:rFonts w:ascii="Cambria Math" w:eastAsiaTheme="minorEastAsia" w:hAnsi="Cambria Math" w:cs="Times New Roman"/>
+                <w:i/>
+              </w:rPr>
+            </m:ctrlPr>
+          </m:radPr>
+          <m:deg/>
+          <m:e>
+            <m:sSup>
+              <m:sSupPr>
+                <m:ctrlPr>
+                  <w:rPr>
+                    <w:rFonts w:ascii="Cambria Math" w:eastAsiaTheme="minorEastAsia" w:hAnsi="Cambria Math" w:cs="Times New Roman"/>
+                    <w:i/>
+                  </w:rPr>
+                </m:ctrlPr>
+              </m:sSupPr>
+              <m:e>
+                <m:d>
+                  <m:dPr>
+                    <m:ctrlPr>
+                      <w:rPr>
+                        <w:rFonts w:ascii="Cambria Math" w:eastAsiaTheme="minorEastAsia" w:hAnsi="Cambria Math" w:cs="Times New Roman"/>
+                        <w:i/>
+                      </w:rPr>
+                    </m:ctrlPr>
+                  </m:dPr>
+                  <m:e>
+                    <m:f>
+                      <m:fPr>
+                        <m:ctrlPr>
+                          <w:rPr>
+                            <w:rFonts w:ascii="Cambria Math" w:eastAsiaTheme="minorEastAsia" w:hAnsi="Cambria Math" w:cs="Times New Roman"/>
+                            <w:i/>
+                          </w:rPr>
+                        </m:ctrlPr>
+                      </m:fPr>
+                      <m:num>
+                        <m:r>
+                          <m:rPr>
+                            <m:sty m:val="p"/>
+                          </m:rPr>
+                          <w:rPr>
+                            <w:rFonts w:ascii="Cambria Math" w:eastAsiaTheme="minorEastAsia" w:hAnsi="Cambria Math" w:cs="Times New Roman"/>
+                          </w:rPr>
+                          <m:t>Δ</m:t>
+                        </m:r>
+                        <m:sSub>
+                          <m:sSubPr>
+                            <m:ctrlPr>
+                              <w:rPr>
+                                <w:rFonts w:ascii="Cambria Math" w:eastAsiaTheme="minorEastAsia" w:hAnsi="Cambria Math" w:cs="Times New Roman"/>
+                                <w:i/>
+                              </w:rPr>
+                            </m:ctrlPr>
+                          </m:sSubPr>
+                          <m:e>
+                            <m:r>
+                              <w:rPr>
+                                <w:rFonts w:ascii="Cambria Math" w:eastAsiaTheme="minorEastAsia" w:hAnsi="Cambria Math" w:cs="Times New Roman"/>
+                              </w:rPr>
+                              <m:t>x</m:t>
+                            </m:r>
+                          </m:e>
+                          <m:sub>
+                            <m:r>
+                              <w:rPr>
+                                <w:rFonts w:ascii="Cambria Math" w:eastAsiaTheme="minorEastAsia" w:hAnsi="Cambria Math" w:cs="Times New Roman"/>
+                              </w:rPr>
+                              <m:t>Barrow</m:t>
+                            </m:r>
+                          </m:sub>
+                        </m:sSub>
+                      </m:num>
+                      <m:den>
+                        <m:sSub>
+                          <m:sSubPr>
+                            <m:ctrlPr>
+                              <w:rPr>
+                                <w:rFonts w:ascii="Cambria Math" w:eastAsiaTheme="minorEastAsia" w:hAnsi="Cambria Math" w:cs="Times New Roman"/>
+                                <w:i/>
+                              </w:rPr>
+                            </m:ctrlPr>
+                          </m:sSubPr>
+                          <m:e>
+                            <m:acc>
+                              <m:accPr>
+                                <m:chr m:val="̅"/>
+                                <m:ctrlPr>
+                                  <w:rPr>
+                                    <w:rFonts w:ascii="Cambria Math" w:eastAsiaTheme="minorEastAsia" w:hAnsi="Cambria Math" w:cs="Times New Roman"/>
+                                    <w:i/>
+                                  </w:rPr>
+                                </m:ctrlPr>
+                              </m:accPr>
+                              <m:e>
+                                <m:r>
+                                  <w:rPr>
+                                    <w:rFonts w:ascii="Cambria Math" w:eastAsiaTheme="minorEastAsia" w:hAnsi="Cambria Math" w:cs="Times New Roman"/>
+                                  </w:rPr>
+                                  <m:t>x</m:t>
+                                </m:r>
+                              </m:e>
+                            </m:acc>
+                          </m:e>
+                          <m:sub>
+                            <m:r>
+                              <w:rPr>
+                                <w:rFonts w:ascii="Cambria Math" w:eastAsiaTheme="minorEastAsia" w:hAnsi="Cambria Math" w:cs="Times New Roman"/>
+                              </w:rPr>
+                              <m:t>CapeGrim</m:t>
+                            </m:r>
+                          </m:sub>
+                        </m:sSub>
+                      </m:den>
+                    </m:f>
+                  </m:e>
+                </m:d>
+              </m:e>
+              <m:sup>
+                <m:r>
+                  <w:rPr>
+                    <w:rFonts w:ascii="Cambria Math" w:eastAsiaTheme="minorEastAsia" w:hAnsi="Cambria Math" w:cs="Times New Roman"/>
+                  </w:rPr>
+                  <m:t>2</m:t>
+                </m:r>
+              </m:sup>
+            </m:sSup>
+            <m:r>
+              <w:rPr>
+                <w:rFonts w:ascii="Cambria Math" w:eastAsiaTheme="minorEastAsia" w:hAnsi="Cambria Math" w:cs="Times New Roman"/>
+              </w:rPr>
+              <m:t>+</m:t>
+            </m:r>
+            <m:sSup>
+              <m:sSupPr>
+                <m:ctrlPr>
+                  <w:rPr>
+                    <w:rFonts w:ascii="Cambria Math" w:eastAsiaTheme="minorEastAsia" w:hAnsi="Cambria Math" w:cs="Times New Roman"/>
+                    <w:i/>
+                  </w:rPr>
+                </m:ctrlPr>
+              </m:sSupPr>
+              <m:e>
+                <m:d>
+                  <m:dPr>
+                    <m:ctrlPr>
+                      <w:rPr>
+                        <w:rFonts w:ascii="Cambria Math" w:eastAsiaTheme="minorEastAsia" w:hAnsi="Cambria Math" w:cs="Times New Roman"/>
+                        <w:i/>
+                      </w:rPr>
+                    </m:ctrlPr>
+                  </m:dPr>
+                  <m:e>
+                    <m:f>
+                      <m:fPr>
+                        <m:ctrlPr>
+                          <w:rPr>
+                            <w:rFonts w:ascii="Cambria Math" w:eastAsiaTheme="minorEastAsia" w:hAnsi="Cambria Math" w:cs="Times New Roman"/>
+                            <w:i/>
+                          </w:rPr>
+                        </m:ctrlPr>
+                      </m:fPr>
+                      <m:num>
+                        <m:sSub>
+                          <m:sSubPr>
+                            <m:ctrlPr>
+                              <w:rPr>
+                                <w:rFonts w:ascii="Cambria Math" w:eastAsiaTheme="minorEastAsia" w:hAnsi="Cambria Math" w:cs="Times New Roman"/>
+                                <w:i/>
+                              </w:rPr>
+                            </m:ctrlPr>
+                          </m:sSubPr>
+                          <m:e>
+                            <m:acc>
+                              <m:accPr>
+                                <m:chr m:val="̅"/>
+                                <m:ctrlPr>
+                                  <w:rPr>
+                                    <w:rFonts w:ascii="Cambria Math" w:eastAsiaTheme="minorEastAsia" w:hAnsi="Cambria Math" w:cs="Times New Roman"/>
+                                    <w:i/>
+                                  </w:rPr>
+                                </m:ctrlPr>
+                              </m:accPr>
+                              <m:e>
+                                <m:r>
+                                  <w:rPr>
+                                    <w:rFonts w:ascii="Cambria Math" w:eastAsiaTheme="minorEastAsia" w:hAnsi="Cambria Math" w:cs="Times New Roman"/>
+                                  </w:rPr>
+                                  <m:t>x</m:t>
+                                </m:r>
+                              </m:e>
+                            </m:acc>
+                          </m:e>
+                          <m:sub>
+                            <m:r>
+                              <w:rPr>
+                                <w:rFonts w:ascii="Cambria Math" w:eastAsiaTheme="minorEastAsia" w:hAnsi="Cambria Math" w:cs="Times New Roman"/>
+                              </w:rPr>
+                              <m:t>Barrow</m:t>
+                            </m:r>
+                          </m:sub>
+                        </m:sSub>
+                        <m:r>
+                          <m:rPr>
+                            <m:sty m:val="p"/>
+                          </m:rPr>
+                          <w:rPr>
+                            <w:rFonts w:ascii="Cambria Math" w:eastAsiaTheme="minorEastAsia" w:hAnsi="Cambria Math" w:cs="Times New Roman"/>
+                          </w:rPr>
+                          <m:t>Δ</m:t>
+                        </m:r>
+                        <m:sSub>
+                          <m:sSubPr>
+                            <m:ctrlPr>
+                              <w:rPr>
+                                <w:rFonts w:ascii="Cambria Math" w:eastAsiaTheme="minorEastAsia" w:hAnsi="Cambria Math" w:cs="Times New Roman"/>
+                                <w:i/>
+                              </w:rPr>
+                            </m:ctrlPr>
+                          </m:sSubPr>
+                          <m:e>
+                            <m:r>
+                              <w:rPr>
+                                <w:rFonts w:ascii="Cambria Math" w:eastAsiaTheme="minorEastAsia" w:hAnsi="Cambria Math" w:cs="Times New Roman"/>
+                              </w:rPr>
+                              <m:t>x</m:t>
+                            </m:r>
+                          </m:e>
+                          <m:sub>
+                            <m:r>
+                              <w:rPr>
+                                <w:rFonts w:ascii="Cambria Math" w:eastAsiaTheme="minorEastAsia" w:hAnsi="Cambria Math" w:cs="Times New Roman"/>
+                              </w:rPr>
+                              <m:t>CapeGrim</m:t>
+                            </m:r>
+                          </m:sub>
+                        </m:sSub>
+                      </m:num>
+                      <m:den>
+                        <m:sSubSup>
+                          <m:sSubSupPr>
+                            <m:ctrlPr>
+                              <w:rPr>
+                                <w:rFonts w:ascii="Cambria Math" w:eastAsiaTheme="minorEastAsia" w:hAnsi="Cambria Math" w:cs="Times New Roman"/>
+                                <w:i/>
+                              </w:rPr>
+                            </m:ctrlPr>
+                          </m:sSubSupPr>
+                          <m:e>
+                            <m:acc>
+                              <m:accPr>
+                                <m:chr m:val="̅"/>
+                                <m:ctrlPr>
+                                  <w:rPr>
+                                    <w:rFonts w:ascii="Cambria Math" w:eastAsiaTheme="minorEastAsia" w:hAnsi="Cambria Math" w:cs="Times New Roman"/>
+                                    <w:i/>
+                                  </w:rPr>
+                                </m:ctrlPr>
+                              </m:accPr>
+                              <m:e>
+                                <m:r>
+                                  <w:rPr>
+                                    <w:rFonts w:ascii="Cambria Math" w:eastAsiaTheme="minorEastAsia" w:hAnsi="Cambria Math" w:cs="Times New Roman"/>
+                                  </w:rPr>
+                                  <m:t>x</m:t>
+                                </m:r>
+                              </m:e>
+                            </m:acc>
+                          </m:e>
+                          <m:sub>
+                            <m:r>
+                              <w:rPr>
+                                <w:rFonts w:ascii="Cambria Math" w:eastAsiaTheme="minorEastAsia" w:hAnsi="Cambria Math" w:cs="Times New Roman"/>
+                              </w:rPr>
+                              <m:t>CapeGrim</m:t>
+                            </m:r>
+                          </m:sub>
+                          <m:sup>
+                            <m:r>
+                              <w:rPr>
+                                <w:rFonts w:ascii="Cambria Math" w:eastAsiaTheme="minorEastAsia" w:hAnsi="Cambria Math" w:cs="Times New Roman"/>
+                              </w:rPr>
+                              <m:t>2</m:t>
+                            </m:r>
+                          </m:sup>
+                        </m:sSubSup>
+                      </m:den>
+                    </m:f>
+                  </m:e>
+                </m:d>
+              </m:e>
+              <m:sup>
+                <m:r>
+                  <w:rPr>
+                    <w:rFonts w:ascii="Cambria Math" w:eastAsiaTheme="minorEastAsia" w:hAnsi="Cambria Math" w:cs="Times New Roman"/>
+                  </w:rPr>
+                  <m:t>2</m:t>
+                </m:r>
+              </m:sup>
+            </m:sSup>
+          </m:e>
+        </m:rad>
+      </m:oMath>
+      <w:r>
+        <w:rPr>
+          <w:rFonts w:ascii="Times New Roman" w:eastAsiaTheme="minorEastAsia" w:hAnsi="Times New Roman" w:cs="Times New Roman"/>
+        </w:rPr>
+        <w:tab/>
+      </w:r>
+      <w:r>
+        <w:rPr>
+          <w:rFonts w:ascii="Times New Roman" w:eastAsiaTheme="minorEastAsia" w:hAnsi="Times New Roman" w:cs="Times New Roman"/>
+        </w:rPr>
+        <w:tab/>
+      </w:r>
+      <w:r>
+        <w:rPr>
+          <w:rFonts w:ascii="Times New Roman" w:eastAsiaTheme="minorEastAsia" w:hAnsi="Times New Roman" w:cs="Times New Roman"/>
+        </w:rPr>
+        <w:tab/>
+      </w:r>
+      <w:r>
+        <w:rPr>
+          <w:rFonts w:ascii="Times New Roman" w:eastAsiaTheme="minorEastAsia" w:hAnsi="Times New Roman" w:cs="Times New Roman"/>
+        </w:rPr>
+        <w:tab/>
+      </w:r>
+      <w:r>
+        <w:rPr>
+          <w:rFonts w:ascii="Times New Roman" w:eastAsiaTheme="minorEastAsia" w:hAnsi="Times New Roman" w:cs="Times New Roman"/>
+        </w:rPr>
+        <w:tab/>
+      </w:r>
+      <w:r>
+        <w:rPr>
+          <w:rFonts w:ascii="Times New Roman" w:eastAsiaTheme="minorEastAsia" w:hAnsi="Times New Roman" w:cs="Times New Roman"/>
+        </w:rPr>
+        <w:tab/>
+        <w:t>(E11)</w:t>
+      </w:r>
+    </w:p>
+    <w:p>
+      <w:pPr>
+        <w:rPr>
+          <w:rFonts w:ascii="Times New Roman" w:eastAsiaTheme="minorEastAsia" w:hAnsi="Times New Roman" w:cs="Times New Roman"/>
+        </w:rPr>
+      </w:pPr>
+      <w:r>
+        <w:rPr>
+          <w:rFonts w:ascii="Times New Roman" w:eastAsiaTheme="minorEastAsia" w:hAnsi="Times New Roman" w:cs="Times New Roman"/>
+          <w:color w:val="FF0000"/>
+        </w:rPr>
+        <w:t>Fig. xx</w:t>
+      </w:r>
+      <w:r>
+        <w:rPr>
+          <w:rFonts w:ascii="Times New Roman" w:eastAsiaTheme="minorEastAsia" w:hAnsi="Times New Roman" w:cs="Times New Roman"/>
+        </w:rPr>
+        <w:t xml:space="preserve"> shows the time series of the </w:t>
+      </w:r>
+      <w:r>
+        <w:rPr>
+          <w:rFonts w:ascii="Times New Roman" w:eastAsiaTheme="minorEastAsia" w:hAnsi="Times New Roman" w:cs="Times New Roman"/>
+        </w:rPr>
+        <w:t xml:space="preserve">annual ethane </w:t>
+      </w:r>
+      <w:r>
+        <w:rPr>
+          <w:rFonts w:ascii="Times New Roman" w:eastAsiaTheme="minorEastAsia" w:hAnsi="Times New Roman" w:cs="Times New Roman"/>
+        </w:rPr>
+        <w:t xml:space="preserve">IHR resulted from the 2-site analysis and the annual </w:t>
+      </w:r>
+      <w:r>
+        <w:rPr>
+          <w:rFonts w:ascii="Times New Roman" w:eastAsiaTheme="minorEastAsia" w:hAnsi="Times New Roman" w:cs="Times New Roman"/>
+        </w:rPr>
+        <w:t>means</w:t>
+      </w:r>
+      <w:r>
+        <w:rPr>
+          <w:rFonts w:ascii="Times New Roman" w:eastAsiaTheme="minorEastAsia" w:hAnsi="Times New Roman" w:cs="Times New Roman"/>
+        </w:rPr>
+        <w:t xml:space="preserve"> </w:t>
+      </w:r>
+      <w:r>
+        <w:rPr>
+          <w:rFonts w:ascii="Times New Roman" w:eastAsiaTheme="minorEastAsia" w:hAnsi="Times New Roman" w:cs="Times New Roman"/>
+        </w:rPr>
+        <w:t xml:space="preserve">of the </w:t>
+      </w:r>
+      <w:r>
+        <w:rPr>
+          <w:rFonts w:ascii="Times New Roman" w:eastAsiaTheme="minorEastAsia" w:hAnsi="Times New Roman" w:cs="Times New Roman"/>
+        </w:rPr>
+        <w:t xml:space="preserve">Barrow </w:t>
+      </w:r>
+      <w:r>
+        <w:rPr>
+          <w:rFonts w:ascii="Times New Roman" w:eastAsiaTheme="minorEastAsia" w:hAnsi="Times New Roman" w:cs="Times New Roman"/>
+        </w:rPr>
+        <w:t xml:space="preserve">site </w:t>
+      </w:r>
+      <w:r>
+        <w:rPr>
+          <w:rFonts w:ascii="Times New Roman" w:eastAsiaTheme="minorEastAsia" w:hAnsi="Times New Roman" w:cs="Times New Roman"/>
+        </w:rPr>
+        <w:t xml:space="preserve">and </w:t>
+      </w:r>
+      <w:r>
+        <w:rPr>
+          <w:rFonts w:ascii="Times New Roman" w:eastAsiaTheme="minorEastAsia" w:hAnsi="Times New Roman" w:cs="Times New Roman"/>
+        </w:rPr>
+        <w:t xml:space="preserve">the </w:t>
+      </w:r>
+      <w:r>
+        <w:rPr>
+          <w:rFonts w:ascii="Times New Roman" w:eastAsiaTheme="minorEastAsia" w:hAnsi="Times New Roman" w:cs="Times New Roman"/>
+        </w:rPr>
+        <w:t>Cape Grim site.</w:t>
+      </w:r>
+      <w:r>
+        <w:rPr>
+          <w:rFonts w:ascii="Times New Roman" w:eastAsiaTheme="minorEastAsia" w:hAnsi="Times New Roman" w:cs="Times New Roman"/>
+        </w:rPr>
+        <w:t xml:space="preserve"> </w:t>
+      </w:r>
+      <w:r>
+        <w:rPr>
+          <w:rFonts w:ascii="Times New Roman" w:eastAsiaTheme="minorEastAsia" w:hAnsi="Times New Roman" w:cs="Times New Roman"/>
+          <w:color w:val="FF0000"/>
+        </w:rPr>
+        <w:t xml:space="preserve">Fig. xx </w:t>
+      </w:r>
+      <w:r>
+        <w:rPr>
+          <w:rFonts w:ascii="Times New Roman" w:eastAsiaTheme="minorEastAsia" w:hAnsi="Times New Roman" w:cs="Times New Roman"/>
+        </w:rPr>
+        <w:t>shows the same time series but normalized</w:t>
+      </w:r>
+      <w:r>
+        <w:rPr>
+          <w:rFonts w:ascii="Times New Roman" w:eastAsiaTheme="minorEastAsia" w:hAnsi="Times New Roman" w:cs="Times New Roman"/>
+        </w:rPr>
+        <w:t xml:space="preserve"> over individual data network.</w:t>
+      </w:r>
+    </w:p>
+    <w:p>
+      <w:pPr>
+        <w:rPr>
           <w:rFonts w:ascii="Times New Roman" w:hAnsi="Times New Roman" w:cs="Times New Roman"/>
           <w:b/>
         </w:rPr>
@@ -3755,7 +5132,66 @@
           <w:rFonts w:ascii="Times New Roman" w:hAnsi="Times New Roman" w:cs="Times New Roman"/>
           <w:b/>
         </w:rPr>
-        <w:lastRenderedPageBreak/>
+        <w:t>4/ Sensitivity</w:t>
+      </w:r>
+    </w:p>
+    <w:p>
+      <w:pPr>
+        <w:rPr>
+          <w:rFonts w:ascii="Times New Roman" w:hAnsi="Times New Roman" w:cs="Times New Roman"/>
+          <w:b/>
+        </w:rPr>
+      </w:pPr>
+      <w:r>
+        <w:rPr>
+          <w:rFonts w:ascii="Times New Roman" w:hAnsi="Times New Roman" w:cs="Times New Roman"/>
+          <w:b/>
+        </w:rPr>
+        <w:t>4.1/ Observed data sensitivity</w:t>
+      </w:r>
+    </w:p>
+    <w:p>
+      <w:pPr>
+        <w:rPr>
+          <w:rFonts w:ascii="Times New Roman" w:hAnsi="Times New Roman" w:cs="Times New Roman"/>
+          <w:b/>
+        </w:rPr>
+      </w:pPr>
+      <w:r>
+        <w:rPr>
+          <w:rFonts w:ascii="Times New Roman" w:hAnsi="Times New Roman" w:cs="Times New Roman"/>
+          <w:b/>
+        </w:rPr>
+        <w:t>4.2/ Simulated data sensitivity</w:t>
+      </w:r>
+    </w:p>
+    <w:p>
+      <w:pPr>
+        <w:rPr>
+          <w:rFonts w:ascii="Times New Roman" w:hAnsi="Times New Roman" w:cs="Times New Roman"/>
+          <w:b/>
+        </w:rPr>
+      </w:pPr>
+      <w:r>
+        <w:rPr>
+          <w:rFonts w:ascii="Times New Roman" w:hAnsi="Times New Roman" w:cs="Times New Roman"/>
+          <w:b/>
+        </w:rPr>
+        <w:t>References</w:t>
+      </w:r>
+    </w:p>
+    <w:p>
+      <w:pPr>
+        <w:rPr>
+          <w:rFonts w:ascii="Times New Roman" w:hAnsi="Times New Roman" w:cs="Times New Roman"/>
+          <w:b/>
+        </w:rPr>
+      </w:pPr>
+      <w:r>
+        <w:rPr>
+          <w:rFonts w:ascii="Times New Roman" w:hAnsi="Times New Roman" w:cs="Times New Roman"/>
+          <w:b/>
+        </w:rPr>
         <w:t>Figures</w:t>
       </w:r>
     </w:p>
@@ -4553,4 +5989,16 @@
     </a:ext>
   </a:extLst>
 </a:theme>
+</file>
+
+<file path=customXml/item1.xml><?xml version="1.0" encoding="utf-8"?>
+<b:Sources xmlns:b="http://schemas.openxmlformats.org/officeDocument/2006/bibliography" xmlns="http://schemas.openxmlformats.org/officeDocument/2006/bibliography" SelectedStyle="\APASixthEditionOfficeOnline.xsl" StyleName="APA" Version="6"/>
+</file>
+
+<file path=customXml/itemProps1.xml><?xml version="1.0" encoding="utf-8"?>
+<ds:datastoreItem xmlns:ds="http://schemas.openxmlformats.org/officeDocument/2006/customXml" ds:itemID="{D65E1F0D-85E8-4E66-93CF-CD12DC6F356F}">
+  <ds:schemaRefs>
+    <ds:schemaRef ds:uri="http://schemas.openxmlformats.org/officeDocument/2006/bibliography"/>
+  </ds:schemaRefs>
+</ds:datastoreItem>
 </file>
</xml_diff>